<commit_message>
Añadida la opción de filtrar y mostrar productos por fecha de vencimiento
</commit_message>
<xml_diff>
--- a/PROYECTO.docx
+++ b/PROYECTO.docx
@@ -64,7 +64,7 @@
           <w:sz w:val="36"/>
           <w:szCs w:val="36"/>
         </w:rPr>
-        <w:t xml:space="preserve"> Sistema de </w:t>
+        <w:t xml:space="preserve"> Sistema de gesti</w:t>
       </w:r>
       <w:r>
         <w:rPr>
@@ -75,7 +75,7 @@
           <w:sz w:val="36"/>
           <w:szCs w:val="36"/>
         </w:rPr>
-        <w:t>gesti</w:t>
+        <w:t>ó</w:t>
       </w:r>
       <w:r>
         <w:rPr>
@@ -86,29 +86,7 @@
           <w:sz w:val="36"/>
           <w:szCs w:val="36"/>
         </w:rPr>
-        <w:t>ó</w:t>
-      </w:r>
-      <w:r>
-        <w:rPr>
-          <w:rFonts w:ascii="LiberationSerif-Bold" w:eastAsia="LiberationSerif-Bold" w:cs="LiberationSerif-Bold"/>
-          <w:b/>
-          <w:bCs/>
-          <w:kern w:val="0"/>
-          <w:sz w:val="36"/>
-          <w:szCs w:val="36"/>
-        </w:rPr>
-        <w:t>n</w:t>
-      </w:r>
-      <w:r>
-        <w:rPr>
-          <w:rFonts w:ascii="LiberationSerif-Bold" w:eastAsia="LiberationSerif-Bold" w:cs="LiberationSerif-Bold"/>
-          <w:b/>
-          <w:bCs/>
-          <w:kern w:val="0"/>
-          <w:sz w:val="36"/>
-          <w:szCs w:val="36"/>
-        </w:rPr>
-        <w:t xml:space="preserve"> de mercado para el hogar</w:t>
+        <w:t>n de mercado para el hogar</w:t>
       </w:r>
     </w:p>
     <w:p>
@@ -132,6 +110,7 @@
           <w:rFonts w:ascii="LiberationSerif-Bold" w:eastAsia="LiberationSerif-Bold" w:cs="LiberationSerif-Bold"/>
           <w:b/>
           <w:bCs/>
+          <w:noProof/>
           <w:kern w:val="0"/>
           <w:sz w:val="36"/>
           <w:szCs w:val="36"/>
@@ -193,79 +172,7 @@
           <w:sz w:val="24"/>
           <w:szCs w:val="24"/>
         </w:rPr>
-        <w:t xml:space="preserve">Con el objetivo de simplificar la </w:t>
-      </w:r>
-      <w:r>
-        <w:rPr>
-          <w:rFonts w:ascii="Aptos" w:eastAsia="LiberationSerif" w:hAnsi="Aptos" w:cs="LiberationSerif"/>
-          <w:kern w:val="0"/>
-          <w:sz w:val="24"/>
-          <w:szCs w:val="24"/>
-        </w:rPr>
-        <w:t>gestión</w:t>
-      </w:r>
-      <w:r>
-        <w:rPr>
-          <w:rFonts w:ascii="Aptos" w:eastAsia="LiberationSerif" w:hAnsi="Aptos" w:cs="LiberationSerif"/>
-          <w:kern w:val="0"/>
-          <w:sz w:val="24"/>
-          <w:szCs w:val="24"/>
-        </w:rPr>
-        <w:t xml:space="preserve"> diaria de alimentos y productos de un hogar, se requiere</w:t>
-      </w:r>
-      <w:r>
-        <w:rPr>
-          <w:rFonts w:ascii="Aptos" w:eastAsia="LiberationSerif" w:hAnsi="Aptos" w:cs="LiberationSerif"/>
-          <w:kern w:val="0"/>
-          <w:sz w:val="24"/>
-          <w:szCs w:val="24"/>
-        </w:rPr>
-        <w:t xml:space="preserve"> </w:t>
-      </w:r>
-      <w:r>
-        <w:rPr>
-          <w:rFonts w:ascii="Aptos" w:eastAsia="LiberationSerif" w:hAnsi="Aptos" w:cs="LiberationSerif"/>
-          <w:kern w:val="0"/>
-          <w:sz w:val="24"/>
-          <w:szCs w:val="24"/>
-        </w:rPr>
-        <w:t xml:space="preserve">desarrollar un sistema de </w:t>
-      </w:r>
-      <w:r>
-        <w:rPr>
-          <w:rFonts w:ascii="Aptos" w:eastAsia="LiberationSerif" w:hAnsi="Aptos" w:cs="LiberationSerif"/>
-          <w:kern w:val="0"/>
-          <w:sz w:val="24"/>
-          <w:szCs w:val="24"/>
-        </w:rPr>
-        <w:t>gestión</w:t>
-      </w:r>
-      <w:r>
-        <w:rPr>
-          <w:rFonts w:ascii="Aptos" w:eastAsia="LiberationSerif" w:hAnsi="Aptos" w:cs="LiberationSerif"/>
-          <w:kern w:val="0"/>
-          <w:sz w:val="24"/>
-          <w:szCs w:val="24"/>
-        </w:rPr>
-        <w:t xml:space="preserve"> de mercado del hogar que permita supervisar los </w:t>
-      </w:r>
-      <w:r>
-        <w:rPr>
-          <w:rFonts w:ascii="Aptos" w:eastAsia="LiberationSerif" w:hAnsi="Aptos" w:cs="LiberationSerif"/>
-          <w:kern w:val="0"/>
-          <w:sz w:val="24"/>
-          <w:szCs w:val="24"/>
-        </w:rPr>
-        <w:t xml:space="preserve">artículos </w:t>
-      </w:r>
-      <w:r>
-        <w:rPr>
-          <w:rFonts w:ascii="Aptos" w:eastAsia="LiberationSerif" w:hAnsi="Aptos" w:cs="LiberationSerif"/>
-          <w:kern w:val="0"/>
-          <w:sz w:val="24"/>
-          <w:szCs w:val="24"/>
-        </w:rPr>
-        <w:t>almacenados, sus fechas de caducidad y las cantidades disponibles.</w:t>
+        <w:t>Con el objetivo de simplificar la gestión diaria de alimentos y productos de un hogar, se requiere desarrollar un sistema de gestión de mercado del hogar que permita supervisar los artículos almacenados, sus fechas de caducidad y las cantidades disponibles.</w:t>
       </w:r>
     </w:p>
     <w:p>
@@ -298,25 +205,7 @@
           <w:sz w:val="24"/>
           <w:szCs w:val="24"/>
         </w:rPr>
-        <w:t xml:space="preserve">El sistema mostrara un </w:t>
-      </w:r>
-      <w:r>
-        <w:rPr>
-          <w:rFonts w:ascii="Aptos" w:eastAsia="LiberationSerif" w:hAnsi="Aptos" w:cs="LiberationSerif"/>
-          <w:kern w:val="0"/>
-          <w:sz w:val="24"/>
-          <w:szCs w:val="24"/>
-        </w:rPr>
-        <w:t>menú</w:t>
-      </w:r>
-      <w:r>
-        <w:rPr>
-          <w:rFonts w:ascii="Aptos" w:eastAsia="LiberationSerif" w:hAnsi="Aptos" w:cs="LiberationSerif"/>
-          <w:kern w:val="0"/>
-          <w:sz w:val="24"/>
-          <w:szCs w:val="24"/>
-        </w:rPr>
-        <w:t xml:space="preserve"> para gestionar los productos y alimentos del hogar. Las opciones</w:t>
+        <w:t>El sistema mostrara un menú para gestionar los productos y alimentos del hogar. Las opciones</w:t>
       </w:r>
       <w:r>
         <w:rPr>
@@ -334,25 +223,7 @@
           <w:sz w:val="24"/>
           <w:szCs w:val="24"/>
         </w:rPr>
-        <w:t xml:space="preserve">disponibles son: </w:t>
-      </w:r>
-      <w:r>
-        <w:rPr>
-          <w:rFonts w:ascii="Aptos" w:eastAsia="LiberationSerif" w:hAnsi="Aptos" w:cs="LiberationSerif"/>
-          <w:kern w:val="0"/>
-          <w:sz w:val="24"/>
-          <w:szCs w:val="24"/>
-        </w:rPr>
-        <w:t>añadir</w:t>
-      </w:r>
-      <w:r>
-        <w:rPr>
-          <w:rFonts w:ascii="Aptos" w:eastAsia="LiberationSerif" w:hAnsi="Aptos" w:cs="LiberationSerif"/>
-          <w:kern w:val="0"/>
-          <w:sz w:val="24"/>
-          <w:szCs w:val="24"/>
-        </w:rPr>
-        <w:t xml:space="preserve"> un producto, listar todos los productos existentes, modificar un producto</w:t>
+        <w:t>disponibles son: añadir un producto, listar todos los productos existentes, modificar un producto</w:t>
       </w:r>
       <w:r>
         <w:rPr>
@@ -370,25 +241,7 @@
           <w:sz w:val="24"/>
           <w:szCs w:val="24"/>
         </w:rPr>
-        <w:t xml:space="preserve">y consumir un producto. La </w:t>
-      </w:r>
-      <w:r>
-        <w:rPr>
-          <w:rFonts w:ascii="Aptos" w:eastAsia="LiberationSerif" w:hAnsi="Aptos" w:cs="LiberationSerif"/>
-          <w:kern w:val="0"/>
-          <w:sz w:val="24"/>
-          <w:szCs w:val="24"/>
-        </w:rPr>
-        <w:t>información</w:t>
-      </w:r>
-      <w:r>
-        <w:rPr>
-          <w:rFonts w:ascii="Aptos" w:eastAsia="LiberationSerif" w:hAnsi="Aptos" w:cs="LiberationSerif"/>
-          <w:kern w:val="0"/>
-          <w:sz w:val="24"/>
-          <w:szCs w:val="24"/>
-        </w:rPr>
-        <w:t xml:space="preserve"> de los productos que se registrara en persistencia es la</w:t>
+        <w:t>y consumir un producto. La información de los productos que se registrara en persistencia es la</w:t>
       </w:r>
       <w:r>
         <w:rPr>
@@ -593,14 +446,16 @@
           <w:kern w:val="0"/>
           <w:sz w:val="24"/>
           <w:szCs w:val="24"/>
-        </w:rPr>
-      </w:pPr>
-      <w:r>
-        <w:rPr>
-          <w:rFonts w:ascii="Aptos" w:eastAsia="LiberationSerif" w:hAnsi="Aptos" w:cs="LiberationSerif"/>
-          <w:kern w:val="0"/>
-          <w:sz w:val="24"/>
-          <w:szCs w:val="24"/>
+          <w:highlight w:val="yellow"/>
+        </w:rPr>
+      </w:pPr>
+      <w:r>
+        <w:rPr>
+          <w:rFonts w:ascii="Aptos" w:eastAsia="LiberationSerif" w:hAnsi="Aptos" w:cs="LiberationSerif"/>
+          <w:kern w:val="0"/>
+          <w:sz w:val="24"/>
+          <w:szCs w:val="24"/>
+          <w:highlight w:val="yellow"/>
         </w:rPr>
         <w:t xml:space="preserve">La </w:t>
       </w:r>
@@ -611,6 +466,7 @@
           <w:kern w:val="0"/>
           <w:sz w:val="24"/>
           <w:szCs w:val="24"/>
+          <w:highlight w:val="yellow"/>
         </w:rPr>
         <w:t>opcion</w:t>
       </w:r>
@@ -621,6 +477,7 @@
           <w:kern w:val="0"/>
           <w:sz w:val="24"/>
           <w:szCs w:val="24"/>
+          <w:highlight w:val="yellow"/>
         </w:rPr>
         <w:t xml:space="preserve"> de consumir un producto consiste en seleccionar un producto y especificar la</w:t>
       </w:r>
@@ -630,6 +487,7 @@
           <w:kern w:val="0"/>
           <w:sz w:val="24"/>
           <w:szCs w:val="24"/>
+          <w:highlight w:val="yellow"/>
         </w:rPr>
         <w:t xml:space="preserve"> </w:t>
       </w:r>
@@ -639,6 +497,7 @@
           <w:kern w:val="0"/>
           <w:sz w:val="24"/>
           <w:szCs w:val="24"/>
+          <w:highlight w:val="yellow"/>
         </w:rPr>
         <w:t xml:space="preserve">cantidad que se </w:t>
       </w:r>
@@ -649,6 +508,7 @@
           <w:kern w:val="0"/>
           <w:sz w:val="24"/>
           <w:szCs w:val="24"/>
+          <w:highlight w:val="yellow"/>
         </w:rPr>
         <w:t>consumio</w:t>
       </w:r>
@@ -659,6 +519,7 @@
           <w:kern w:val="0"/>
           <w:sz w:val="24"/>
           <w:szCs w:val="24"/>
+          <w:highlight w:val="yellow"/>
         </w:rPr>
         <w:t xml:space="preserve">. Esto </w:t>
       </w:r>
@@ -669,6 +530,7 @@
           <w:kern w:val="0"/>
           <w:sz w:val="24"/>
           <w:szCs w:val="24"/>
+          <w:highlight w:val="yellow"/>
         </w:rPr>
         <w:t>hara</w:t>
       </w:r>
@@ -679,6 +541,7 @@
           <w:kern w:val="0"/>
           <w:sz w:val="24"/>
           <w:szCs w:val="24"/>
+          <w:highlight w:val="yellow"/>
         </w:rPr>
         <w:t xml:space="preserve"> que se vea reducida la cantidad del producto en la</w:t>
       </w:r>
@@ -688,6 +551,7 @@
           <w:kern w:val="0"/>
           <w:sz w:val="24"/>
           <w:szCs w:val="24"/>
+          <w:highlight w:val="yellow"/>
         </w:rPr>
         <w:t xml:space="preserve"> </w:t>
       </w:r>
@@ -697,6 +561,7 @@
           <w:kern w:val="0"/>
           <w:sz w:val="24"/>
           <w:szCs w:val="24"/>
+          <w:highlight w:val="yellow"/>
         </w:rPr>
         <w:t>persistencia y, si la cantidad es cero, se debe</w:t>
       </w:r>
@@ -706,6 +571,7 @@
           <w:kern w:val="0"/>
           <w:sz w:val="24"/>
           <w:szCs w:val="24"/>
+          <w:highlight w:val="yellow"/>
         </w:rPr>
         <w:t xml:space="preserve"> </w:t>
       </w:r>
@@ -715,6 +581,7 @@
           <w:kern w:val="0"/>
           <w:sz w:val="24"/>
           <w:szCs w:val="24"/>
+          <w:highlight w:val="yellow"/>
         </w:rPr>
         <w:t>eliminar. Recuerde que la cantidad a consumir</w:t>
       </w:r>
@@ -724,6 +591,7 @@
           <w:kern w:val="0"/>
           <w:sz w:val="24"/>
           <w:szCs w:val="24"/>
+          <w:highlight w:val="yellow"/>
         </w:rPr>
         <w:t xml:space="preserve"> </w:t>
       </w:r>
@@ -733,6 +601,7 @@
           <w:kern w:val="0"/>
           <w:sz w:val="24"/>
           <w:szCs w:val="24"/>
+          <w:highlight w:val="yellow"/>
         </w:rPr>
         <w:t>no puede ser mayor a la existente.</w:t>
       </w:r>
@@ -992,6 +861,7 @@
           <w:kern w:val="0"/>
           <w:sz w:val="24"/>
           <w:szCs w:val="24"/>
+          <w:highlight w:val="yellow"/>
         </w:rPr>
         <w:t xml:space="preserve">El sistema le </w:t>
       </w:r>
@@ -1002,6 +872,7 @@
           <w:kern w:val="0"/>
           <w:sz w:val="24"/>
           <w:szCs w:val="24"/>
+          <w:highlight w:val="yellow"/>
         </w:rPr>
         <w:t>dara</w:t>
       </w:r>
@@ -1012,6 +883,7 @@
           <w:kern w:val="0"/>
           <w:sz w:val="24"/>
           <w:szCs w:val="24"/>
+          <w:highlight w:val="yellow"/>
         </w:rPr>
         <w:t xml:space="preserve"> al usuario la </w:t>
       </w:r>
@@ -1022,6 +894,7 @@
           <w:kern w:val="0"/>
           <w:sz w:val="24"/>
           <w:szCs w:val="24"/>
+          <w:highlight w:val="yellow"/>
         </w:rPr>
         <w:t>opcion</w:t>
       </w:r>
@@ -1032,6 +905,7 @@
           <w:kern w:val="0"/>
           <w:sz w:val="24"/>
           <w:szCs w:val="24"/>
+          <w:highlight w:val="yellow"/>
         </w:rPr>
         <w:t xml:space="preserve"> de consumir varios productos al tiempo, por lo cual los</w:t>
       </w:r>
@@ -1041,6 +915,7 @@
           <w:kern w:val="0"/>
           <w:sz w:val="24"/>
           <w:szCs w:val="24"/>
+          <w:highlight w:val="yellow"/>
         </w:rPr>
         <w:t xml:space="preserve"> </w:t>
       </w:r>
@@ -1050,6 +925,7 @@
           <w:kern w:val="0"/>
           <w:sz w:val="24"/>
           <w:szCs w:val="24"/>
+          <w:highlight w:val="yellow"/>
         </w:rPr>
         <w:t xml:space="preserve">seleccionara, especificara la cantidad consumida de cada uno. Luego, el sistema </w:t>
       </w:r>
@@ -1059,6 +935,7 @@
           <w:kern w:val="0"/>
           <w:sz w:val="24"/>
           <w:szCs w:val="24"/>
+          <w:highlight w:val="yellow"/>
         </w:rPr>
         <w:t xml:space="preserve">deberá </w:t>
       </w:r>
@@ -1068,6 +945,7 @@
           <w:kern w:val="0"/>
           <w:sz w:val="24"/>
           <w:szCs w:val="24"/>
+          <w:highlight w:val="yellow"/>
         </w:rPr>
         <w:t>actualizar las existencias de los productos y eliminarlos si la cantidad es cero.</w:t>
       </w:r>
@@ -1101,6 +979,7 @@
           <w:kern w:val="0"/>
           <w:sz w:val="24"/>
           <w:szCs w:val="24"/>
+          <w:highlight w:val="yellow"/>
         </w:rPr>
         <w:t xml:space="preserve">El sistema le brindara al usuario la </w:t>
       </w:r>
@@ -1111,6 +990,7 @@
           <w:kern w:val="0"/>
           <w:sz w:val="24"/>
           <w:szCs w:val="24"/>
+          <w:highlight w:val="yellow"/>
         </w:rPr>
         <w:t>opcion</w:t>
       </w:r>
@@ -1121,6 +1001,7 @@
           <w:kern w:val="0"/>
           <w:sz w:val="24"/>
           <w:szCs w:val="24"/>
+          <w:highlight w:val="yellow"/>
         </w:rPr>
         <w:t xml:space="preserve"> de eliminar todos los productos que cumplan con una</w:t>
       </w:r>
@@ -1130,6 +1011,7 @@
           <w:kern w:val="0"/>
           <w:sz w:val="24"/>
           <w:szCs w:val="24"/>
+          <w:highlight w:val="yellow"/>
         </w:rPr>
         <w:t xml:space="preserve"> </w:t>
       </w:r>
@@ -1139,6 +1021,7 @@
           <w:kern w:val="0"/>
           <w:sz w:val="24"/>
           <w:szCs w:val="24"/>
+          <w:highlight w:val="yellow"/>
         </w:rPr>
         <w:t>fecha de caducidad especificada por el usuario.</w:t>
       </w:r>

</xml_diff>